<commit_message>
finished creating a web application and added the docker and jenkins files
</commit_message>
<xml_diff>
--- a/Question 2.docx
+++ b/Question 2.docx
@@ -9,7 +9,18 @@
           <w:sz w:val="24"/>
           <w:szCs w:val="24"/>
         </w:rPr>
-        <w:t>Question 2 - Use Agile Process in Azure DevOps [15 marks]</w:t>
+        <w:t xml:space="preserve">Question 2 - Use Agile Process </w:t>
+      </w:r>
+      <w:r>
+        <w:t>in</w:t>
+      </w:r>
+      <w:r>
+        <w:rPr>
+          <w:rFonts w:ascii="Arial" w:eastAsia="Arial" w:hAnsi="Arial" w:cs="Arial"/>
+          <w:sz w:val="24"/>
+          <w:szCs w:val="24"/>
+        </w:rPr>
+        <w:t xml:space="preserve"> Azure DevOps [15 marks]</w:t>
       </w:r>
     </w:p>
     <w:sectPr>

</xml_diff>